<commit_message>
Small update of documentation
</commit_message>
<xml_diff>
--- a/documentation/RGB_LED_Strip_Controller.docx
+++ b/documentation/RGB_LED_Strip_Controller.docx
@@ -14,40 +14,21 @@
           <w:b/>
           <w:lang w:val="en-US"/>
         </w:rPr>
-        <w:t xml:space="preserve">Some documentation for </w:t>
-      </w:r>
-      <w:r>
-        <w:rPr>
-          <w:b/>
-          <w:lang w:val="en-US"/>
-        </w:rPr>
-        <w:t>RGB LED strip controller</w:t>
-      </w:r>
-    </w:p>
-    <w:p>
-      <w:pPr>
-        <w:pStyle w:val="Normal"/>
-        <w:rPr>
-          <w:lang w:val="en-US"/>
-        </w:rPr>
-      </w:pPr>
-      <w:r>
-        <w:rPr>
-          <w:lang w:val="en-US"/>
-        </w:rPr>
-        <w:t xml:space="preserve">This LED has RGB LEDs on them which are not individually addressable like LED strips that use a WS2812. Instead all LEDs are connected together and are activated by pulling the Cathode of each LED to ground. The LED strip is setup using segments </w:t>
-      </w:r>
-      <w:r>
-        <w:rPr>
-          <w:lang w:val="en-US"/>
-        </w:rPr>
-        <w:t>of 20 cm containing</w:t>
-      </w:r>
-      <w:r>
-        <w:rPr>
-          <w:lang w:val="en-US"/>
-        </w:rPr>
-        <w:t xml:space="preserve"> 6 RGB LEDs including current limiting resistors and operates at 24 Volt.</w:t>
+        <w:t>Some documentation for RGB LED strip controller</w:t>
+      </w:r>
+    </w:p>
+    <w:p>
+      <w:pPr>
+        <w:pStyle w:val="Normal"/>
+        <w:rPr>
+          <w:lang w:val="en-US"/>
+        </w:rPr>
+      </w:pPr>
+      <w:r>
+        <w:rPr>
+          <w:lang w:val="en-US"/>
+        </w:rPr>
+        <w:t>This LED has RGB LEDs on them which are not individually addressable like LED strips that use a WS2812. Instead all LEDs are connected together and are activated by pulling the Cathode of each LED to ground. The LED strip is setup using segments of 20 cm containing 6 RGB LEDs including current limiting resistors and operates at 24 Volt.</w:t>
       </w:r>
     </w:p>
     <w:p>
@@ -317,80 +298,24 @@
           <w:bCs w:val="false"/>
           <w:lang w:val="en-US"/>
         </w:rPr>
-        <w:t xml:space="preserve">For my project I needed a length of </w:t>
-      </w:r>
-      <w:r>
+        <w:t>For my project I needed a length of 100 cm, using 5 segments. When all LEDs where turned on to White, a total of 94 mA was drawn from the 24 Volt supply Voltage.  When switching the RGB LEDs on individually, the current is about 37 mA in all cases. When the device is switched off, about 6 mA of current is drawn.</w:t>
+      </w:r>
+    </w:p>
+    <w:p>
+      <w:pPr>
+        <w:pStyle w:val="Normal"/>
         <w:rPr>
           <w:b w:val="false"/>
           <w:bCs w:val="false"/>
           <w:lang w:val="en-US"/>
         </w:rPr>
-        <w:t>100</w:t>
-      </w:r>
+      </w:pPr>
       <w:r>
         <w:rPr>
           <w:b w:val="false"/>
           <w:bCs w:val="false"/>
           <w:lang w:val="en-US"/>
         </w:rPr>
-        <w:t xml:space="preserve"> cm, using </w:t>
-      </w:r>
-      <w:r>
-        <w:rPr>
-          <w:b w:val="false"/>
-          <w:bCs w:val="false"/>
-          <w:lang w:val="en-US"/>
-        </w:rPr>
-        <w:t>5</w:t>
-      </w:r>
-      <w:r>
-        <w:rPr>
-          <w:b w:val="false"/>
-          <w:bCs w:val="false"/>
-          <w:lang w:val="en-US"/>
-        </w:rPr>
-        <w:t xml:space="preserve"> segments. When all LEDs where turned on to White, a total of </w:t>
-      </w:r>
-      <w:r>
-        <w:rPr>
-          <w:b w:val="false"/>
-          <w:bCs w:val="false"/>
-          <w:lang w:val="en-US"/>
-        </w:rPr>
-        <w:t>94</w:t>
-      </w:r>
-      <w:r>
-        <w:rPr>
-          <w:b w:val="false"/>
-          <w:bCs w:val="false"/>
-          <w:lang w:val="en-US"/>
-        </w:rPr>
-        <w:t xml:space="preserve"> mA was drawn from the 24 Volt supply Voltage.  </w:t>
-      </w:r>
-      <w:r>
-        <w:rPr>
-          <w:b w:val="false"/>
-          <w:bCs w:val="false"/>
-          <w:lang w:val="en-US"/>
-        </w:rPr>
-        <w:t>When switching the RGB LEDs on individually, the current is about 37 mA in all cases. When the device is switched off, about 6 mA of current is drawn.</w:t>
-      </w:r>
-    </w:p>
-    <w:p>
-      <w:pPr>
-        <w:pStyle w:val="Normal"/>
-        <w:rPr>
-          <w:b w:val="false"/>
-          <w:bCs w:val="false"/>
-          <w:lang w:val="en-US"/>
-        </w:rPr>
-      </w:pPr>
-      <w:r>
-        <w:rPr>
-          <w:b w:val="false"/>
-          <w:bCs w:val="false"/>
-          <w:lang w:val="en-US"/>
-        </w:rPr>
         <w:t xml:space="preserve">Note that in this schematic diagram I mentioned the SMLVN6RGB as RGB LED but I do not know which LEDs where exactly on the LED strip. I just used this type of LED since they seem to match with the RGB LEDs on the LED strip. </w:t>
       </w:r>
     </w:p>
@@ -402,7 +327,9 @@
         </w:rPr>
       </w:pPr>
       <w:r>
-        <w:rPr/>
+        <w:rPr>
+          <w:lang w:val="en-US"/>
+        </w:rPr>
       </w:r>
       <w:r>
         <w:br w:type="page"/>
@@ -411,6 +338,7 @@
     <w:p>
       <w:pPr>
         <w:pStyle w:val="Normal"/>
+        <w:spacing w:before="0" w:after="160"/>
         <w:rPr>
           <w:lang w:val="en-US"/>
         </w:rPr>
@@ -491,7 +419,7 @@
         <w:rPr>
           <w:lang w:val="en-US"/>
         </w:rPr>
-        <w:t>When looking at the JAL source code (see attached listing), you find the following set-up:</w:t>
+        <w:t>When looking at the JAL source code, you find the following set-up:</w:t>
       </w:r>
     </w:p>
     <w:p>
@@ -511,7 +439,7 @@
         <w:rPr>
           <w:lang w:val="en-US"/>
         </w:rPr>
-        <w:t>PIC Microcontroller configuration (Fuses)</w:t>
+        <w:t>Include device file of the PIC12F617</w:t>
       </w:r>
     </w:p>
     <w:p>
@@ -531,7 +459,7 @@
         <w:rPr>
           <w:lang w:val="en-US"/>
         </w:rPr>
-        <w:t>Pin definitions</w:t>
+        <w:t>PIC Microcontroller configuration (Fuses)</w:t>
       </w:r>
     </w:p>
     <w:p>
@@ -551,7 +479,27 @@
         <w:rPr>
           <w:lang w:val="en-US"/>
         </w:rPr>
-        <w:t>Include files</w:t>
+        <w:t>Pin definitions</w:t>
+      </w:r>
+    </w:p>
+    <w:p>
+      <w:pPr>
+        <w:pStyle w:val="Normal"/>
+        <w:numPr>
+          <w:ilvl w:val="0"/>
+          <w:numId w:val="2"/>
+        </w:numPr>
+        <w:spacing w:before="0" w:after="0"/>
+        <w:ind w:hanging="0" w:start="0"/>
+        <w:rPr>
+          <w:lang w:val="en-US"/>
+        </w:rPr>
+      </w:pPr>
+      <w:r>
+        <w:rPr>
+          <w:lang w:val="en-US"/>
+        </w:rPr>
+        <w:t>Include used libraries</w:t>
       </w:r>
     </w:p>
     <w:p>
@@ -571,27 +519,7 @@
         <w:rPr>
           <w:lang w:val="en-US"/>
         </w:rPr>
-        <w:t>Device file of the PIC12F617</w:t>
-      </w:r>
-    </w:p>
-    <w:p>
-      <w:pPr>
-        <w:pStyle w:val="Normal"/>
-        <w:numPr>
-          <w:ilvl w:val="1"/>
-          <w:numId w:val="2"/>
-        </w:numPr>
-        <w:spacing w:before="0" w:after="0"/>
-        <w:ind w:hanging="0" w:start="0"/>
-        <w:rPr>
-          <w:lang w:val="en-US"/>
-        </w:rPr>
-      </w:pPr>
-      <w:r>
-        <w:rPr>
-          <w:lang w:val="en-US"/>
-        </w:rPr>
-        <w:t>NEC Remote Control decoder library</w:t>
+        <w:t>NEC Remote Control decoder JAL library</w:t>
       </w:r>
     </w:p>
     <w:p>
@@ -744,22 +672,18 @@
         <w:rPr>
           <w:lang w:val="en-US"/>
         </w:rPr>
-        <w:t xml:space="preserve">When powered up, it creates a random fade-in fade-out pattern, which is a variant of the Illuminated Cubes project I posted several years ago </w:t>
-      </w:r>
-      <w:r>
-        <w:rPr>
-          <w:lang w:val="en-US"/>
-        </w:rPr>
-        <w:t>on Instructables</w:t>
-      </w:r>
-      <w:r>
-        <w:rPr>
-          <w:lang w:val="en-US"/>
-        </w:rPr>
-        <w:t>.</w:t>
+        <w:t>When powered up, it creates a random fade-in fade-out pattern, which is a variant of the Illuminated Cubes project I posted several years ago on Instructables.</w:t>
         <w:br/>
-        <w:t>https://www.instructables.com/Illuminated-Cubes/</w:t>
-      </w:r>
+      </w:r>
+      <w:hyperlink r:id="rId2">
+        <w:r>
+          <w:rPr>
+            <w:rStyle w:val="Hyperlink"/>
+            <w:lang w:val="en-US"/>
+          </w:rPr>
+          <w:t>https://www.instructables.com/Illuminated-Cubes/</w:t>
+        </w:r>
+      </w:hyperlink>
     </w:p>
     <w:p>
       <w:pPr>
@@ -782,13 +706,52 @@
     <w:p>
       <w:pPr>
         <w:pStyle w:val="Normal"/>
+        <w:rPr>
+          <w:lang w:val="en-US"/>
+        </w:rPr>
+      </w:pPr>
+      <w:r>
+        <w:rPr>
+          <w:lang w:val="en-US"/>
+        </w:rPr>
+        <w:t xml:space="preserve">This project is also posted on Instructables at: </w:t>
+        <w:br/>
+      </w:r>
+      <w:hyperlink r:id="rId3">
+        <w:r>
+          <w:rPr>
+            <w:rStyle w:val="Hyperlink"/>
+            <w:lang w:val="en-US"/>
+          </w:rPr>
+          <w:t>https://www.instructables.com/RGB-LED-Strip-Controller-1</w:t>
+        </w:r>
+      </w:hyperlink>
+    </w:p>
+    <w:p>
+      <w:pPr>
+        <w:pStyle w:val="Normal"/>
+        <w:rPr>
+          <w:lang w:val="en-US"/>
+        </w:rPr>
+      </w:pPr>
+      <w:r>
+        <w:rPr>
+          <w:lang w:val="en-US"/>
+        </w:rPr>
+      </w:r>
+    </w:p>
+    <w:p>
+      <w:pPr>
+        <w:pStyle w:val="Normal"/>
         <w:spacing w:before="0" w:after="160"/>
         <w:rPr>
           <w:lang w:val="en-US"/>
         </w:rPr>
       </w:pPr>
       <w:r>
-        <w:rPr/>
+        <w:rPr>
+          <w:lang w:val="en-US"/>
+        </w:rPr>
       </w:r>
     </w:p>
     <w:sectPr>

</xml_diff>

<commit_message>
Small fix of software and update of documentation.
</commit_message>
<xml_diff>
--- a/documentation/RGB_LED_Strip_Controller.docx
+++ b/documentation/RGB_LED_Strip_Controller.docx
@@ -626,7 +626,78 @@
         <w:rPr>
           <w:lang w:val="en-US"/>
         </w:rPr>
-        <w:t xml:space="preserve">In order to generate the PWM signal, Timer 2 of the PIC Microcontroller is used. This is done on an interrupt basis running at a frequency of 8772 Hz. This high frequency is needed to make sure that the refresh rates of the LED is high enough. With this frequency the refresh rate is around 70 Hz which is invisible for the eye. </w:t>
+        <w:t xml:space="preserve">In order to generate the PWM signal, Timer 2 of the PIC Microcontroller is used. This is done on an interrupt basis running at a frequency of 8772 Hz. This high frequency is needed to make sure that the refresh rates of the LED is high enough. With this frequency the refresh rate is around 70 Hz which is invisible for the eye.   </w:t>
+      </w:r>
+    </w:p>
+    <w:p>
+      <w:pPr>
+        <w:pStyle w:val="Normal"/>
+        <w:rPr>
+          <w:lang w:val="en-US"/>
+        </w:rPr>
+      </w:pPr>
+      <w:r>
+        <w:rPr>
+          <w:lang w:val="en-US"/>
+        </w:rPr>
+        <w:t>In the screenshot from my oscilloscope you see two PWM signals including the measurement of the refresh rate.</w:t>
+      </w:r>
+    </w:p>
+    <w:p>
+      <w:pPr>
+        <w:pStyle w:val="Normal"/>
+        <w:rPr>
+          <w:lang w:val="en-US"/>
+        </w:rPr>
+      </w:pPr>
+      <w:r>
+        <w:rPr/>
+        <w:drawing>
+          <wp:anchor behindDoc="0" distT="0" distB="0" distL="0" distR="0" simplePos="0" locked="0" layoutInCell="0" allowOverlap="1" relativeHeight="2">
+            <wp:simplePos x="0" y="0"/>
+            <wp:positionH relativeFrom="column">
+              <wp:align>center</wp:align>
+            </wp:positionH>
+            <wp:positionV relativeFrom="paragraph">
+              <wp:posOffset>635</wp:posOffset>
+            </wp:positionV>
+            <wp:extent cx="3048000" cy="2228850"/>
+            <wp:effectExtent l="0" t="0" r="0" b="0"/>
+            <wp:wrapTopAndBottom/>
+            <wp:docPr id="1" name="Image1" descr="" title=""/>
+            <wp:cNvGraphicFramePr>
+              <a:graphicFrameLocks xmlns:a="http://schemas.openxmlformats.org/drawingml/2006/main" noChangeAspect="1"/>
+            </wp:cNvGraphicFramePr>
+            <a:graphic xmlns:a="http://schemas.openxmlformats.org/drawingml/2006/main">
+              <a:graphicData uri="http://schemas.openxmlformats.org/drawingml/2006/picture">
+                <pic:pic xmlns:pic="http://schemas.openxmlformats.org/drawingml/2006/picture">
+                  <pic:nvPicPr>
+                    <pic:cNvPr id="1" name="Image1" descr="" title=""/>
+                    <pic:cNvPicPr>
+                      <a:picLocks noChangeAspect="1" noChangeArrowheads="1"/>
+                    </pic:cNvPicPr>
+                  </pic:nvPicPr>
+                  <pic:blipFill>
+                    <a:blip r:embed="rId2"/>
+                    <a:stretch>
+                      <a:fillRect/>
+                    </a:stretch>
+                  </pic:blipFill>
+                  <pic:spPr bwMode="auto">
+                    <a:xfrm>
+                      <a:off x="0" y="0"/>
+                      <a:ext cx="3048000" cy="2228850"/>
+                    </a:xfrm>
+                    <a:prstGeom prst="rect">
+                      <a:avLst/>
+                    </a:prstGeom>
+                    <a:noFill/>
+                  </pic:spPr>
+                </pic:pic>
+              </a:graphicData>
+            </a:graphic>
+          </wp:anchor>
+        </w:drawing>
       </w:r>
     </w:p>
     <w:p>
@@ -675,7 +746,7 @@
         <w:t>When powered up, it creates a random fade-in fade-out pattern, which is a variant of the Illuminated Cubes project I posted several years ago on Instructables.</w:t>
         <w:br/>
       </w:r>
-      <w:hyperlink r:id="rId2">
+      <w:hyperlink r:id="rId3">
         <w:r>
           <w:rPr>
             <w:rStyle w:val="Hyperlink"/>
@@ -717,7 +788,7 @@
         <w:t xml:space="preserve">This project is also posted on Instructables at: </w:t>
         <w:br/>
       </w:r>
-      <w:hyperlink r:id="rId3">
+      <w:hyperlink r:id="rId4">
         <w:r>
           <w:rPr>
             <w:rStyle w:val="Hyperlink"/>

</xml_diff>